<commit_message>
removal of oThis, not needed for arrow functions
</commit_message>
<xml_diff>
--- a/[doc]/developer_guide.docx
+++ b/[doc]/developer_guide.docx
@@ -4710,6 +4710,9 @@
       <w:r>
         <w:t xml:space="preserve">grid is added to the component </w:t>
       </w:r>
+      <w:r>
+        <w:t xml:space="preserve">, which represents the CA state machine </w:t>
+      </w:r>
     </w:p>
     <w:p>
       <w:pPr>
@@ -4735,12 +4738,19 @@
         </w:numPr>
       </w:pPr>
       <w:r>
-        <w:t xml:space="preserve">and after receiving the event </w:t>
+        <w:t xml:space="preserve">and </w:t>
+      </w:r>
+      <w:r>
+        <w:t xml:space="preserve">also </w:t>
+      </w:r>
+      <w:r>
+        <w:t xml:space="preserve">after receiving the event </w:t>
       </w:r>
       <w:r>
         <w:t>cCAGridEvent.actions.import_grid</w:t>
       </w:r>
     </w:p>
+    <w:p/>
     <w:p>
       <w:pPr>
         <w:pStyle w:val="ListParagraph"/>

</xml_diff>

<commit_message>
renamed cCAGridEvent.actions.import_grid to a canvas event
</commit_message>
<xml_diff>
--- a/[doc]/developer_guide.docx
+++ b/[doc]/developer_guide.docx
@@ -79,26 +79,6 @@
       </w:r>
     </w:p>
     <w:p>
-      <w:pPr>
-        <w:rPr>
-          <w:caps/>
-          <w:color w:val="FFFFFF" w:themeColor="background1"/>
-          <w:spacing w:val="15"/>
-          <w:sz w:val="22"/>
-          <w:szCs w:val="22"/>
-        </w:rPr>
-      </w:pPr>
-      <w:r>
-        <w:t>A Jquery UI interface composed of widgets</w:t>
-      </w:r>
-      <w:r>
-        <w:t xml:space="preserve"> - </w:t>
-      </w:r>
-      <w:r>
-        <w:t>Widgets use events to communicate, which are implemented using bean.js</w:t>
-      </w:r>
-    </w:p>
-    <w:p>
       <w:r>
         <w:rPr>
           <w:noProof/>
@@ -107,9 +87,9 @@
         <mc:AlternateContent>
           <mc:Choice Requires="wpc">
             <w:drawing>
-              <wp:inline distT="0" distB="0" distL="0" distR="0" wp14:anchorId="7E1C586D" wp14:editId="5CA298D8">
-                <wp:extent cx="6262370" cy="3290935"/>
-                <wp:effectExtent l="0" t="0" r="5080" b="5080"/>
+              <wp:inline distT="0" distB="0" distL="0" distR="0" wp14:anchorId="7E1C586D" wp14:editId="6D019414">
+                <wp:extent cx="6231258" cy="3274062"/>
+                <wp:effectExtent l="0" t="0" r="17145" b="2540"/>
                 <wp:docPr id="705186379" name="Canvas 4"/>
                 <wp:cNvGraphicFramePr>
                   <a:graphicFrameLocks xmlns:a="http://schemas.openxmlformats.org/drawingml/2006/main" noChangeAspect="1"/>
@@ -131,7 +111,13 @@
                           </pic:cNvPicPr>
                         </pic:nvPicPr>
                         <pic:blipFill>
-                          <a:blip r:embed="rId9"/>
+                          <a:blip r:embed="rId9" cstate="screen">
+                            <a:extLst>
+                              <a:ext uri="{28A0092B-C50C-407E-A947-70E740481C1C}">
+                                <a14:useLocalDpi xmlns:a14="http://schemas.microsoft.com/office/drawing/2010/main"/>
+                              </a:ext>
+                            </a:extLst>
+                          </a:blip>
                           <a:stretch>
                             <a:fillRect/>
                           </a:stretch>
@@ -1098,12 +1084,12 @@
           </mc:Choice>
           <mc:Fallback>
             <w:pict>
-              <v:group w14:anchorId="7E1C586D" id="Canvas 4" o:spid="_x0000_s1026" editas="canvas" style="width:493.1pt;height:259.15pt;mso-position-horizontal-relative:char;mso-position-vertical-relative:line" coordsize="62623,32905" o:gfxdata="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">
-                <v:shape id="_x0000_s1027" type="#_x0000_t75" style="position:absolute;width:62623;height:32905;visibility:visible;mso-wrap-style:square" filled="t">
+              <v:group w14:anchorId="7E1C586D" id="Canvas 4" o:spid="_x0000_s1026" editas="canvas" style="width:490.65pt;height:257.8pt;mso-position-horizontal-relative:char;mso-position-vertical-relative:line" coordsize="62312,32740" o:gfxdata="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">
+                <v:shape id="_x0000_s1027" type="#_x0000_t75" style="position:absolute;width:62312;height:32740;visibility:visible;mso-wrap-style:square" filled="t">
                   <v:fill o:detectmouseclick="t"/>
                   <v:path o:connecttype="none"/>
                 </v:shape>
-                <v:shape id="Picture 495009490" o:spid="_x0000_s1028" type="#_x0000_t75" style="position:absolute;left:8119;top:5695;width:45213;height:23942;visibility:visible;mso-wrap-style:square" o:gfxdata="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">
+                <v:shape id="Picture 495009490" o:spid="_x0000_s1028" type="#_x0000_t75" style="position:absolute;left:8119;top:5695;width:45213;height:23942;visibility:visible;mso-wrap-style:square" o:gfxdata="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">
                   <v:imagedata r:id="rId10" o:title=""/>
                 </v:shape>
                 <v:rect id="Rectangle 212714887" o:spid="_x0000_s1029" style="position:absolute;left:315;top:394;width:61958;height:31428;visibility:visible;mso-wrap-style:square;v-text-anchor:middle" o:gfxdata="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" filled="f" strokecolor="#a02b93 [3208]" strokeweight="2.25pt"/>
@@ -1484,10 +1470,24 @@
     </w:p>
     <w:p>
       <w:pPr>
+        <w:rPr>
+          <w:caps/>
+          <w:color w:val="FFFFFF" w:themeColor="background1"/>
+          <w:spacing w:val="15"/>
+          <w:sz w:val="22"/>
+          <w:szCs w:val="22"/>
+        </w:rPr>
+      </w:pPr>
+      <w:r>
+        <w:t>A Jquery UI interface composed of widgets - Widgets use events to communicate, which are implemented using bean.js</w:t>
+      </w:r>
+    </w:p>
+    <w:p>
+      <w:pPr>
         <w:pStyle w:val="Heading2"/>
       </w:pPr>
       <w:r>
-        <w:t>UI components</w:t>
+        <w:t>components</w:t>
       </w:r>
     </w:p>
     <w:tbl>
@@ -1506,7 +1506,7 @@
         </w:trPr>
         <w:tc>
           <w:tcPr>
-            <w:tcW w:w="1548" w:type="dxa"/>
+            <w:tcW w:w="1769" w:type="dxa"/>
           </w:tcPr>
           <w:p>
             <w:pPr>
@@ -1526,7 +1526,7 @@
         </w:tc>
         <w:tc>
           <w:tcPr>
-            <w:tcW w:w="7519" w:type="dxa"/>
+            <w:tcW w:w="7298" w:type="dxa"/>
           </w:tcPr>
           <w:p>
             <w:pPr>
@@ -1555,7 +1555,7 @@
       <w:tr>
         <w:tc>
           <w:tcPr>
-            <w:tcW w:w="1548" w:type="dxa"/>
+            <w:tcW w:w="1769" w:type="dxa"/>
           </w:tcPr>
           <w:p>
             <w:pPr>
@@ -1575,7 +1575,7 @@
         </w:tc>
         <w:tc>
           <w:tcPr>
-            <w:tcW w:w="7519" w:type="dxa"/>
+            <w:tcW w:w="7298" w:type="dxa"/>
           </w:tcPr>
           <w:p>
             <w:pPr>
@@ -1597,7 +1597,7 @@
       <w:tr>
         <w:tc>
           <w:tcPr>
-            <w:tcW w:w="1548" w:type="dxa"/>
+            <w:tcW w:w="1769" w:type="dxa"/>
           </w:tcPr>
           <w:p>
             <w:pPr>
@@ -1625,7 +1625,7 @@
         </w:tc>
         <w:tc>
           <w:tcPr>
-            <w:tcW w:w="7519" w:type="dxa"/>
+            <w:tcW w:w="7298" w:type="dxa"/>
           </w:tcPr>
           <w:p>
             <w:pPr>
@@ -1661,7 +1661,7 @@
       <w:tr>
         <w:tc>
           <w:tcPr>
-            <w:tcW w:w="1548" w:type="dxa"/>
+            <w:tcW w:w="1769" w:type="dxa"/>
           </w:tcPr>
           <w:p>
             <w:pPr>
@@ -1690,7 +1690,7 @@
         </w:tc>
         <w:tc>
           <w:tcPr>
-            <w:tcW w:w="7519" w:type="dxa"/>
+            <w:tcW w:w="7298" w:type="dxa"/>
           </w:tcPr>
           <w:p>
             <w:pPr>
@@ -1712,7 +1712,7 @@
       <w:tr>
         <w:tc>
           <w:tcPr>
-            <w:tcW w:w="1548" w:type="dxa"/>
+            <w:tcW w:w="1769" w:type="dxa"/>
           </w:tcPr>
           <w:p>
             <w:pPr>
@@ -1748,7 +1748,7 @@
         </w:tc>
         <w:tc>
           <w:tcPr>
-            <w:tcW w:w="7519" w:type="dxa"/>
+            <w:tcW w:w="7298" w:type="dxa"/>
           </w:tcPr>
           <w:p>
             <w:pPr>
@@ -1791,7 +1791,7 @@
       <w:tr>
         <w:tc>
           <w:tcPr>
-            <w:tcW w:w="1548" w:type="dxa"/>
+            <w:tcW w:w="1769" w:type="dxa"/>
           </w:tcPr>
           <w:p>
             <w:pPr>
@@ -1821,7 +1821,7 @@
         </w:tc>
         <w:tc>
           <w:tcPr>
-            <w:tcW w:w="7519" w:type="dxa"/>
+            <w:tcW w:w="7298" w:type="dxa"/>
           </w:tcPr>
           <w:p>
             <w:pPr>
@@ -1843,7 +1843,7 @@
       <w:tr>
         <w:tc>
           <w:tcPr>
-            <w:tcW w:w="1548" w:type="dxa"/>
+            <w:tcW w:w="1769" w:type="dxa"/>
           </w:tcPr>
           <w:p>
             <w:pPr>
@@ -1873,7 +1873,7 @@
         </w:tc>
         <w:tc>
           <w:tcPr>
-            <w:tcW w:w="7519" w:type="dxa"/>
+            <w:tcW w:w="7298" w:type="dxa"/>
           </w:tcPr>
           <w:p>
             <w:pPr>
@@ -1895,7 +1895,7 @@
       <w:tr>
         <w:tc>
           <w:tcPr>
-            <w:tcW w:w="1548" w:type="dxa"/>
+            <w:tcW w:w="1769" w:type="dxa"/>
           </w:tcPr>
           <w:p>
             <w:pPr>
@@ -1925,7 +1925,7 @@
         </w:tc>
         <w:tc>
           <w:tcPr>
-            <w:tcW w:w="7519" w:type="dxa"/>
+            <w:tcW w:w="7298" w:type="dxa"/>
           </w:tcPr>
           <w:p>
             <w:pPr>
@@ -1947,7 +1947,7 @@
       <w:tr>
         <w:tc>
           <w:tcPr>
-            <w:tcW w:w="1548" w:type="dxa"/>
+            <w:tcW w:w="1769" w:type="dxa"/>
           </w:tcPr>
           <w:p>
             <w:pPr>
@@ -1977,7 +1977,7 @@
         </w:tc>
         <w:tc>
           <w:tcPr>
-            <w:tcW w:w="7519" w:type="dxa"/>
+            <w:tcW w:w="7298" w:type="dxa"/>
           </w:tcPr>
           <w:p>
             <w:pPr>
@@ -2003,15 +2003,63 @@
       </w:pPr>
       <w:r>
         <w:lastRenderedPageBreak/>
-        <w:t>events</w:t>
+        <w:t>E</w:t>
+      </w:r>
+      <w:r>
+        <w:t>vents</w:t>
       </w:r>
     </w:p>
     <w:p>
       <w:r>
-        <w:t xml:space="preserve">The widgets use caEvents to communicate.  </w:t>
+        <w:rPr>
+          <w:noProof/>
+        </w:rPr>
+        <w:drawing>
+          <wp:inline distT="0" distB="0" distL="0" distR="0" wp14:anchorId="62316BE8" wp14:editId="709ABA53">
+            <wp:extent cx="5731510" cy="4810760"/>
+            <wp:effectExtent l="0" t="0" r="2540" b="8890"/>
+            <wp:docPr id="482119771" name="Picture 1" descr="A screenshot of a computer&#10;&#10;AI-generated content may be incorrect."/>
+            <wp:cNvGraphicFramePr>
+              <a:graphicFrameLocks xmlns:a="http://schemas.openxmlformats.org/drawingml/2006/main" noChangeAspect="1"/>
+            </wp:cNvGraphicFramePr>
+            <a:graphic xmlns:a="http://schemas.openxmlformats.org/drawingml/2006/main">
+              <a:graphicData uri="http://schemas.openxmlformats.org/drawingml/2006/picture">
+                <pic:pic xmlns:pic="http://schemas.openxmlformats.org/drawingml/2006/picture">
+                  <pic:nvPicPr>
+                    <pic:cNvPr id="482119771" name="Picture 1" descr="A screenshot of a computer&#10;&#10;AI-generated content may be incorrect."/>
+                    <pic:cNvPicPr/>
+                  </pic:nvPicPr>
+                  <pic:blipFill>
+                    <a:blip r:embed="rId11" cstate="screen">
+                      <a:extLst>
+                        <a:ext uri="{28A0092B-C50C-407E-A947-70E740481C1C}">
+                          <a14:useLocalDpi xmlns:a14="http://schemas.microsoft.com/office/drawing/2010/main"/>
+                        </a:ext>
+                      </a:extLst>
+                    </a:blip>
+                    <a:stretch>
+                      <a:fillRect/>
+                    </a:stretch>
+                  </pic:blipFill>
+                  <pic:spPr>
+                    <a:xfrm>
+                      <a:off x="0" y="0"/>
+                      <a:ext cx="5731510" cy="4810760"/>
+                    </a:xfrm>
+                    <a:prstGeom prst="rect">
+                      <a:avLst/>
+                    </a:prstGeom>
+                  </pic:spPr>
+                </pic:pic>
+              </a:graphicData>
+            </a:graphic>
+          </wp:inline>
+        </w:drawing>
       </w:r>
+    </w:p>
+    <w:p>
       <w:r>
-        <w:t>implemented by bean.js</w:t>
+        <w:t>The widgets use caEvents to communicate.  implemented by bean.js</w:t>
       </w:r>
     </w:p>
     <w:p>
@@ -2079,64 +2127,10 @@
     </w:p>
     <w:p/>
     <w:p>
+      <w:pPr>
+        <w:pStyle w:val="Heading2"/>
+      </w:pPr>
       <w:r>
-        <w:rPr>
-          <w:noProof/>
-        </w:rPr>
-        <w:drawing>
-          <wp:inline distT="0" distB="0" distL="0" distR="0" wp14:anchorId="51CC997E" wp14:editId="676BB5EF">
-            <wp:extent cx="5731510" cy="4959350"/>
-            <wp:effectExtent l="0" t="0" r="2540" b="0"/>
-            <wp:docPr id="1625384452" name="Picture 1" descr="A diagram of a computer&#10;&#10;AI-generated content may be incorrect."/>
-            <wp:cNvGraphicFramePr>
-              <a:graphicFrameLocks xmlns:a="http://schemas.openxmlformats.org/drawingml/2006/main" noChangeAspect="1"/>
-            </wp:cNvGraphicFramePr>
-            <a:graphic xmlns:a="http://schemas.openxmlformats.org/drawingml/2006/main">
-              <a:graphicData uri="http://schemas.openxmlformats.org/drawingml/2006/picture">
-                <pic:pic xmlns:pic="http://schemas.openxmlformats.org/drawingml/2006/picture">
-                  <pic:nvPicPr>
-                    <pic:cNvPr id="1625384452" name="Picture 1" descr="A diagram of a computer&#10;&#10;AI-generated content may be incorrect."/>
-                    <pic:cNvPicPr/>
-                  </pic:nvPicPr>
-                  <pic:blipFill>
-                    <a:blip r:embed="rId11"/>
-                    <a:stretch>
-                      <a:fillRect/>
-                    </a:stretch>
-                  </pic:blipFill>
-                  <pic:spPr>
-                    <a:xfrm>
-                      <a:off x="0" y="0"/>
-                      <a:ext cx="5731510" cy="4959350"/>
-                    </a:xfrm>
-                    <a:prstGeom prst="rect">
-                      <a:avLst/>
-                    </a:prstGeom>
-                  </pic:spPr>
-                </pic:pic>
-              </a:graphicData>
-            </a:graphic>
-          </wp:inline>
-        </w:drawing>
-      </w:r>
-    </w:p>
-    <w:p>
-      <w:pPr>
-        <w:rPr>
-          <w:caps/>
-          <w:spacing w:val="15"/>
-        </w:rPr>
-      </w:pPr>
-      <w:r>
-        <w:br w:type="page"/>
-      </w:r>
-    </w:p>
-    <w:p>
-      <w:pPr>
-        <w:pStyle w:val="Heading2"/>
-      </w:pPr>
-      <w:r>
-        <w:lastRenderedPageBreak/>
         <w:t>GRID</w:t>
       </w:r>
       <w:r>
@@ -2330,7 +2324,42 @@
                 <w:sz w:val="16"/>
                 <w:szCs w:val="16"/>
               </w:rPr>
-              <w:t>cabanas</w:t>
+              <w:t>c</w:t>
+            </w:r>
+            <w:r>
+              <w:rPr>
+                <w:sz w:val="16"/>
+                <w:szCs w:val="16"/>
+              </w:rPr>
+              <w:t>ca</w:t>
+            </w:r>
+            <w:r>
+              <w:rPr>
+                <w:sz w:val="16"/>
+                <w:szCs w:val="16"/>
+              </w:rPr>
+              <w:t>c</w:t>
+            </w:r>
+            <w:r>
+              <w:rPr>
+                <w:sz w:val="16"/>
+                <w:szCs w:val="16"/>
+              </w:rPr>
+              <w:t>an</w:t>
+            </w:r>
+            <w:r>
+              <w:rPr>
+                <w:sz w:val="16"/>
+                <w:szCs w:val="16"/>
+              </w:rPr>
+              <w:t>v</w:t>
+            </w:r>
+            <w:r>
+              <w:rPr>
+                <w:sz w:val="16"/>
+                <w:szCs w:val="16"/>
+              </w:rPr>
+              <w:t>as</w:t>
             </w:r>
           </w:p>
         </w:tc>
@@ -2395,6 +2424,7 @@
                 <w:sz w:val="16"/>
                 <w:szCs w:val="16"/>
               </w:rPr>
+              <w:lastRenderedPageBreak/>
               <w:t xml:space="preserve">cCAGridEvent </w:t>
             </w:r>
             <w:r>
@@ -2410,21 +2440,6 @@
                 <w:szCs w:val="16"/>
               </w:rPr>
               <w:t>notify.repeatPattern</w:t>
-            </w:r>
-          </w:p>
-          <w:p>
-            <w:pPr>
-              <w:rPr>
-                <w:sz w:val="16"/>
-                <w:szCs w:val="16"/>
-              </w:rPr>
-            </w:pPr>
-            <w:r>
-              <w:rPr>
-                <w:sz w:val="16"/>
-                <w:szCs w:val="16"/>
-              </w:rPr>
-              <w:t>cCAGridEvent.actions.import_grid</w:t>
             </w:r>
           </w:p>
         </w:tc>
@@ -2551,6 +2566,13 @@
                 <w:sz w:val="16"/>
                 <w:szCs w:val="16"/>
               </w:rPr>
+              <w:t>c</w:t>
+            </w:r>
+            <w:r>
+              <w:rPr>
+                <w:sz w:val="16"/>
+                <w:szCs w:val="16"/>
+              </w:rPr>
               <w:t>agrid</w:t>
             </w:r>
           </w:p>
@@ -2692,77 +2714,22 @@
                 <w:sz w:val="16"/>
                 <w:szCs w:val="16"/>
               </w:rPr>
+              <w:t>cCAGridEvent.actions.set_cell</w:t>
+            </w:r>
+          </w:p>
+          <w:p>
+            <w:pPr>
+              <w:rPr>
+                <w:sz w:val="16"/>
+                <w:szCs w:val="16"/>
+              </w:rPr>
+            </w:pPr>
+            <w:r>
+              <w:rPr>
+                <w:sz w:val="16"/>
+                <w:szCs w:val="16"/>
+              </w:rPr>
               <w:t>cCAGridEvent.notify.changedCellsConsumed</w:t>
-            </w:r>
-          </w:p>
-          <w:p>
-            <w:pPr>
-              <w:rPr>
-                <w:sz w:val="16"/>
-                <w:szCs w:val="16"/>
-              </w:rPr>
-            </w:pPr>
-            <w:r>
-              <w:rPr>
-                <w:sz w:val="16"/>
-                <w:szCs w:val="16"/>
-              </w:rPr>
-              <w:t>cCAGridEvent.actions.set_cell</w:t>
-            </w:r>
-          </w:p>
-        </w:tc>
-        <w:tc>
-          <w:tcPr>
-            <w:tcW w:w="4011" w:type="dxa"/>
-          </w:tcPr>
-          <w:p>
-            <w:pPr>
-              <w:rPr>
-                <w:sz w:val="16"/>
-                <w:szCs w:val="16"/>
-              </w:rPr>
-            </w:pPr>
-          </w:p>
-        </w:tc>
-      </w:tr>
-      <w:tr>
-        <w:tc>
-          <w:tcPr>
-            <w:tcW w:w="1548" w:type="dxa"/>
-          </w:tcPr>
-          <w:p>
-            <w:pPr>
-              <w:rPr>
-                <w:sz w:val="16"/>
-                <w:szCs w:val="16"/>
-              </w:rPr>
-            </w:pPr>
-            <w:r>
-              <w:rPr>
-                <w:sz w:val="16"/>
-                <w:szCs w:val="16"/>
-              </w:rPr>
-              <w:t>caJson</w:t>
-            </w:r>
-          </w:p>
-        </w:tc>
-        <w:tc>
-          <w:tcPr>
-            <w:tcW w:w="3457" w:type="dxa"/>
-          </w:tcPr>
-          <w:p>
-            <w:pPr>
-              <w:rPr>
-                <w:sz w:val="16"/>
-                <w:szCs w:val="16"/>
-              </w:rPr>
-            </w:pPr>
-            <w:r>
-              <w:rPr>
-                <w:sz w:val="16"/>
-                <w:szCs w:val="16"/>
-              </w:rPr>
-              <w:t>cCAGridEvent.actions.import_grid:</w:t>
             </w:r>
           </w:p>
         </w:tc>
@@ -3088,6 +3055,75 @@
           </w:p>
         </w:tc>
       </w:tr>
+      <w:tr>
+        <w:tc>
+          <w:tcPr>
+            <w:tcW w:w="1548" w:type="dxa"/>
+          </w:tcPr>
+          <w:p>
+            <w:pPr>
+              <w:rPr>
+                <w:sz w:val="16"/>
+                <w:szCs w:val="16"/>
+              </w:rPr>
+            </w:pPr>
+            <w:r>
+              <w:rPr>
+                <w:sz w:val="16"/>
+                <w:szCs w:val="16"/>
+              </w:rPr>
+              <w:t>cCaCanvas</w:t>
+            </w:r>
+          </w:p>
+        </w:tc>
+        <w:tc>
+          <w:tcPr>
+            <w:tcW w:w="3457" w:type="dxa"/>
+          </w:tcPr>
+          <w:p>
+            <w:pPr>
+              <w:rPr>
+                <w:sz w:val="16"/>
+                <w:szCs w:val="16"/>
+              </w:rPr>
+            </w:pPr>
+            <w:r>
+              <w:rPr>
+                <w:sz w:val="16"/>
+                <w:szCs w:val="16"/>
+              </w:rPr>
+              <w:t>cCA</w:t>
+            </w:r>
+            <w:r>
+              <w:rPr>
+                <w:sz w:val="16"/>
+                <w:szCs w:val="16"/>
+              </w:rPr>
+              <w:t>Canvas</w:t>
+            </w:r>
+            <w:r>
+              <w:rPr>
+                <w:sz w:val="16"/>
+                <w:szCs w:val="16"/>
+              </w:rPr>
+              <w:t>Event.actions.import_grid:</w:t>
+            </w:r>
+          </w:p>
+        </w:tc>
+        <w:tc>
+          <w:tcPr>
+            <w:tcW w:w="4011" w:type="dxa"/>
+          </w:tcPr>
+          <w:p>
+            <w:pPr>
+              <w:rPr>
+                <w:sz w:val="16"/>
+                <w:szCs w:val="16"/>
+              </w:rPr>
+            </w:pPr>
+          </w:p>
+        </w:tc>
+      </w:tr>
     </w:tbl>
     <w:p>
       <w:pPr>
@@ -3241,6 +3277,78 @@
                 <w:szCs w:val="16"/>
               </w:rPr>
               <w:t>cCACanvasEvent.actions.set_grid</w:t>
+            </w:r>
+          </w:p>
+        </w:tc>
+        <w:tc>
+          <w:tcPr>
+            <w:tcW w:w="4011" w:type="dxa"/>
+          </w:tcPr>
+          <w:p>
+            <w:pPr>
+              <w:rPr>
+                <w:sz w:val="16"/>
+                <w:szCs w:val="16"/>
+              </w:rPr>
+            </w:pPr>
+          </w:p>
+        </w:tc>
+      </w:tr>
+      <w:tr>
+        <w:trPr>
+          <w:trHeight w:val="372"/>
+        </w:trPr>
+        <w:tc>
+          <w:tcPr>
+            <w:tcW w:w="1548" w:type="dxa"/>
+          </w:tcPr>
+          <w:p>
+            <w:pPr>
+              <w:rPr>
+                <w:sz w:val="16"/>
+                <w:szCs w:val="16"/>
+              </w:rPr>
+            </w:pPr>
+            <w:r>
+              <w:rPr>
+                <w:sz w:val="16"/>
+                <w:szCs w:val="16"/>
+              </w:rPr>
+              <w:t>caJson</w:t>
+            </w:r>
+          </w:p>
+        </w:tc>
+        <w:tc>
+          <w:tcPr>
+            <w:tcW w:w="3457" w:type="dxa"/>
+          </w:tcPr>
+          <w:p>
+            <w:pPr>
+              <w:rPr>
+                <w:sz w:val="16"/>
+                <w:szCs w:val="16"/>
+              </w:rPr>
+            </w:pPr>
+            <w:r>
+              <w:rPr>
+                <w:sz w:val="16"/>
+                <w:szCs w:val="16"/>
+              </w:rPr>
+              <w:t>cCA</w:t>
+            </w:r>
+            <w:r>
+              <w:rPr>
+                <w:sz w:val="16"/>
+                <w:szCs w:val="16"/>
+              </w:rPr>
+              <w:t>Canvas</w:t>
+            </w:r>
+            <w:r>
+              <w:rPr>
+                <w:sz w:val="16"/>
+                <w:szCs w:val="16"/>
+              </w:rPr>
+              <w:t>Event.actions.import_grid:</w:t>
             </w:r>
           </w:p>
         </w:tc>
@@ -4619,6 +4727,14 @@
       </w:pPr>
       <w:r>
         <w:lastRenderedPageBreak/>
+        <w:t>Components</w:t>
+      </w:r>
+    </w:p>
+    <w:p>
+      <w:pPr>
+        <w:pStyle w:val="Heading2"/>
+      </w:pPr>
+      <w:r>
         <w:t>CaCanvas Component</w:t>
       </w:r>
     </w:p>
@@ -4628,10 +4744,10 @@
           <w:noProof/>
         </w:rPr>
         <w:drawing>
-          <wp:inline distT="0" distB="0" distL="0" distR="0" wp14:anchorId="7FCE7A95" wp14:editId="4D3CD0F5">
-            <wp:extent cx="5731510" cy="3000375"/>
-            <wp:effectExtent l="0" t="0" r="2540" b="9525"/>
-            <wp:docPr id="1499144110" name="Picture 1" descr="A screenshot of a computer&#10;&#10;AI-generated content may be incorrect."/>
+          <wp:inline distT="0" distB="0" distL="0" distR="0" wp14:anchorId="26B1B024" wp14:editId="0A24804C">
+            <wp:extent cx="5731510" cy="2703082"/>
+            <wp:effectExtent l="0" t="0" r="2540" b="2540"/>
+            <wp:docPr id="273346407" name="Picture 1" descr="A screenshot of a computer&#10;&#10;AI-generated content may be incorrect."/>
             <wp:cNvGraphicFramePr>
               <a:graphicFrameLocks xmlns:a="http://schemas.openxmlformats.org/drawingml/2006/main" noChangeAspect="1"/>
             </wp:cNvGraphicFramePr>
@@ -4639,23 +4755,38 @@
               <a:graphicData uri="http://schemas.openxmlformats.org/drawingml/2006/picture">
                 <pic:pic xmlns:pic="http://schemas.openxmlformats.org/drawingml/2006/picture">
                   <pic:nvPicPr>
-                    <pic:cNvPr id="1499144110" name="Picture 1" descr="A screenshot of a computer&#10;&#10;AI-generated content may be incorrect."/>
+                    <pic:cNvPr id="273346407" name="Picture 1" descr="A screenshot of a computer&#10;&#10;AI-generated content may be incorrect."/>
                     <pic:cNvPicPr/>
                   </pic:nvPicPr>
-                  <pic:blipFill>
-                    <a:blip r:embed="rId12"/>
+                  <pic:blipFill rotWithShape="1">
+                    <a:blip r:embed="rId12" cstate="screen">
+                      <a:extLst>
+                        <a:ext uri="{28A0092B-C50C-407E-A947-70E740481C1C}">
+                          <a14:useLocalDpi xmlns:a14="http://schemas.microsoft.com/office/drawing/2010/main"/>
+                        </a:ext>
+                      </a:extLst>
+                    </a:blip>
+                    <a:srcRect t="18358"/>
                     <a:stretch>
                       <a:fillRect/>
                     </a:stretch>
                   </pic:blipFill>
-                  <pic:spPr>
+                  <pic:spPr bwMode="auto">
                     <a:xfrm>
                       <a:off x="0" y="0"/>
-                      <a:ext cx="5731510" cy="3000375"/>
+                      <a:ext cx="5731510" cy="2703082"/>
                     </a:xfrm>
                     <a:prstGeom prst="rect">
                       <a:avLst/>
                     </a:prstGeom>
+                    <a:ln>
+                      <a:noFill/>
+                    </a:ln>
+                    <a:extLst>
+                      <a:ext uri="{53640926-AAD7-44D8-BBD7-CCE9431645EC}">
+                        <a14:shadowObscured xmlns:a14="http://schemas.microsoft.com/office/drawing/2010/main"/>
+                      </a:ext>
+                    </a:extLst>
                   </pic:spPr>
                 </pic:pic>
               </a:graphicData>
@@ -4750,7 +4881,487 @@
         <w:t>cCAGridEvent.actions.import_grid</w:t>
       </w:r>
     </w:p>
-    <w:p/>
+    <w:p>
+      <w:pPr>
+        <w:pStyle w:val="Heading3"/>
+      </w:pPr>
+      <w:r>
+        <w:t>Events</w:t>
+      </w:r>
+    </w:p>
+    <w:p>
+      <w:pPr>
+        <w:pStyle w:val="Heading4"/>
+      </w:pPr>
+      <w:r>
+        <w:t>subscribed</w:t>
+      </w:r>
+    </w:p>
+    <w:tbl>
+      <w:tblPr>
+        <w:tblStyle w:val="GridTable4-Accent1"/>
+        <w:tblW w:w="9067" w:type="dxa"/>
+        <w:tblLook w:val="0620" w:firstRow="1" w:lastRow="0" w:firstColumn="0" w:lastColumn="0" w:noHBand="1" w:noVBand="1"/>
+      </w:tblPr>
+      <w:tblGrid>
+        <w:gridCol w:w="3457"/>
+        <w:gridCol w:w="5610"/>
+      </w:tblGrid>
+      <w:tr>
+        <w:trPr>
+          <w:cnfStyle w:val="100000000000" w:firstRow="1" w:lastRow="0" w:firstColumn="0" w:lastColumn="0" w:oddVBand="0" w:evenVBand="0" w:oddHBand="0" w:evenHBand="0" w:firstRowFirstColumn="0" w:firstRowLastColumn="0" w:lastRowFirstColumn="0" w:lastRowLastColumn="0"/>
+        </w:trPr>
+        <w:tc>
+          <w:tcPr>
+            <w:tcW w:w="3457" w:type="dxa"/>
+          </w:tcPr>
+          <w:p>
+            <w:pPr>
+              <w:rPr>
+                <w:sz w:val="16"/>
+                <w:szCs w:val="16"/>
+              </w:rPr>
+            </w:pPr>
+            <w:r>
+              <w:rPr>
+                <w:sz w:val="16"/>
+                <w:szCs w:val="16"/>
+              </w:rPr>
+              <w:t>action</w:t>
+            </w:r>
+          </w:p>
+        </w:tc>
+        <w:tc>
+          <w:tcPr>
+            <w:tcW w:w="5610" w:type="dxa"/>
+          </w:tcPr>
+          <w:p>
+            <w:pPr>
+              <w:rPr>
+                <w:sz w:val="16"/>
+                <w:szCs w:val="16"/>
+              </w:rPr>
+            </w:pPr>
+            <w:r>
+              <w:rPr>
+                <w:sz w:val="16"/>
+                <w:szCs w:val="16"/>
+              </w:rPr>
+              <w:t>description</w:t>
+            </w:r>
+          </w:p>
+        </w:tc>
+      </w:tr>
+      <w:tr>
+        <w:tc>
+          <w:tcPr>
+            <w:tcW w:w="3457" w:type="dxa"/>
+          </w:tcPr>
+          <w:p>
+            <w:pPr>
+              <w:rPr>
+                <w:sz w:val="16"/>
+                <w:szCs w:val="16"/>
+              </w:rPr>
+            </w:pPr>
+            <w:r>
+              <w:rPr>
+                <w:sz w:val="16"/>
+                <w:szCs w:val="16"/>
+              </w:rPr>
+              <w:t>cCAGridEvent.notify.done</w:t>
+            </w:r>
+          </w:p>
+          <w:p>
+            <w:pPr>
+              <w:rPr>
+                <w:sz w:val="16"/>
+                <w:szCs w:val="16"/>
+              </w:rPr>
+            </w:pPr>
+            <w:r>
+              <w:rPr>
+                <w:sz w:val="16"/>
+                <w:szCs w:val="16"/>
+              </w:rPr>
+              <w:t>cCAGridEvent.notify.clear</w:t>
+            </w:r>
+          </w:p>
+          <w:p>
+            <w:pPr>
+              <w:rPr>
+                <w:sz w:val="16"/>
+                <w:szCs w:val="16"/>
+              </w:rPr>
+            </w:pPr>
+            <w:r>
+              <w:rPr>
+                <w:sz w:val="16"/>
+                <w:szCs w:val="16"/>
+              </w:rPr>
+              <w:t>cCAGridEvent.notify.nochange</w:t>
+            </w:r>
+          </w:p>
+          <w:p>
+            <w:pPr>
+              <w:rPr>
+                <w:sz w:val="16"/>
+                <w:szCs w:val="16"/>
+              </w:rPr>
+            </w:pPr>
+            <w:r>
+              <w:rPr>
+                <w:sz w:val="16"/>
+                <w:szCs w:val="16"/>
+              </w:rPr>
+              <w:t>cCAGridEvent .notify.repeatPattern</w:t>
+            </w:r>
+          </w:p>
+          <w:p>
+            <w:pPr>
+              <w:rPr>
+                <w:sz w:val="16"/>
+                <w:szCs w:val="16"/>
+              </w:rPr>
+            </w:pPr>
+            <w:r>
+              <w:rPr>
+                <w:sz w:val="16"/>
+                <w:szCs w:val="16"/>
+              </w:rPr>
+              <w:t>cCAGridEvent.actions.import_grid</w:t>
+            </w:r>
+          </w:p>
+        </w:tc>
+        <w:tc>
+          <w:tcPr>
+            <w:tcW w:w="5610" w:type="dxa"/>
+          </w:tcPr>
+          <w:p>
+            <w:pPr>
+              <w:rPr>
+                <w:sz w:val="16"/>
+                <w:szCs w:val="16"/>
+              </w:rPr>
+            </w:pPr>
+          </w:p>
+        </w:tc>
+      </w:tr>
+      <w:tr>
+        <w:tc>
+          <w:tcPr>
+            <w:tcW w:w="3457" w:type="dxa"/>
+          </w:tcPr>
+          <w:p>
+            <w:pPr>
+              <w:rPr>
+                <w:sz w:val="16"/>
+                <w:szCs w:val="16"/>
+              </w:rPr>
+            </w:pPr>
+            <w:r>
+              <w:rPr>
+                <w:sz w:val="16"/>
+                <w:szCs w:val="16"/>
+              </w:rPr>
+              <w:t>cCAActionEvent.actions.ready</w:t>
+            </w:r>
+          </w:p>
+        </w:tc>
+        <w:tc>
+          <w:tcPr>
+            <w:tcW w:w="5610" w:type="dxa"/>
+          </w:tcPr>
+          <w:p>
+            <w:pPr>
+              <w:rPr>
+                <w:sz w:val="16"/>
+                <w:szCs w:val="16"/>
+              </w:rPr>
+            </w:pPr>
+          </w:p>
+        </w:tc>
+      </w:tr>
+    </w:tbl>
+    <w:p>
+      <w:pPr>
+        <w:pStyle w:val="Heading4"/>
+      </w:pPr>
+      <w:r>
+        <w:t>triggers</w:t>
+      </w:r>
+    </w:p>
+    <w:tbl>
+      <w:tblPr>
+        <w:tblStyle w:val="GridTable4-Accent1"/>
+        <w:tblW w:w="9067" w:type="dxa"/>
+        <w:tblLook w:val="0620" w:firstRow="1" w:lastRow="0" w:firstColumn="0" w:lastColumn="0" w:noHBand="1" w:noVBand="1"/>
+      </w:tblPr>
+      <w:tblGrid>
+        <w:gridCol w:w="3457"/>
+        <w:gridCol w:w="5610"/>
+      </w:tblGrid>
+      <w:tr>
+        <w:trPr>
+          <w:cnfStyle w:val="100000000000" w:firstRow="1" w:lastRow="0" w:firstColumn="0" w:lastColumn="0" w:oddVBand="0" w:evenVBand="0" w:oddHBand="0" w:evenHBand="0" w:firstRowFirstColumn="0" w:firstRowLastColumn="0" w:lastRowFirstColumn="0" w:lastRowLastColumn="0"/>
+        </w:trPr>
+        <w:tc>
+          <w:tcPr>
+            <w:tcW w:w="3457" w:type="dxa"/>
+          </w:tcPr>
+          <w:p>
+            <w:pPr>
+              <w:rPr>
+                <w:b w:val="0"/>
+                <w:bCs w:val="0"/>
+                <w:sz w:val="16"/>
+                <w:szCs w:val="16"/>
+              </w:rPr>
+            </w:pPr>
+            <w:r>
+              <w:rPr>
+                <w:b w:val="0"/>
+                <w:bCs w:val="0"/>
+                <w:sz w:val="16"/>
+                <w:szCs w:val="16"/>
+              </w:rPr>
+              <w:t>action</w:t>
+            </w:r>
+          </w:p>
+        </w:tc>
+        <w:tc>
+          <w:tcPr>
+            <w:tcW w:w="5610" w:type="dxa"/>
+          </w:tcPr>
+          <w:p>
+            <w:pPr>
+              <w:rPr>
+                <w:b w:val="0"/>
+                <w:bCs w:val="0"/>
+                <w:sz w:val="16"/>
+                <w:szCs w:val="16"/>
+              </w:rPr>
+            </w:pPr>
+            <w:r>
+              <w:rPr>
+                <w:b w:val="0"/>
+                <w:bCs w:val="0"/>
+                <w:sz w:val="16"/>
+                <w:szCs w:val="16"/>
+              </w:rPr>
+              <w:t>description</w:t>
+            </w:r>
+          </w:p>
+        </w:tc>
+      </w:tr>
+      <w:tr>
+        <w:tc>
+          <w:tcPr>
+            <w:tcW w:w="3457" w:type="dxa"/>
+          </w:tcPr>
+          <w:p>
+            <w:pPr>
+              <w:rPr>
+                <w:sz w:val="16"/>
+                <w:szCs w:val="16"/>
+              </w:rPr>
+            </w:pPr>
+            <w:r>
+              <w:rPr>
+                <w:sz w:val="16"/>
+                <w:szCs w:val="16"/>
+              </w:rPr>
+              <w:t>cCAGridEvent.actions.set_cell</w:t>
+            </w:r>
+          </w:p>
+          <w:p>
+            <w:pPr>
+              <w:rPr>
+                <w:sz w:val="16"/>
+                <w:szCs w:val="16"/>
+              </w:rPr>
+            </w:pPr>
+            <w:r>
+              <w:rPr>
+                <w:sz w:val="16"/>
+                <w:szCs w:val="16"/>
+              </w:rPr>
+              <w:t>cCAGridEvent.notify.changedCellsConsumed</w:t>
+            </w:r>
+          </w:p>
+        </w:tc>
+        <w:tc>
+          <w:tcPr>
+            <w:tcW w:w="5610" w:type="dxa"/>
+          </w:tcPr>
+          <w:p>
+            <w:pPr>
+              <w:rPr>
+                <w:sz w:val="16"/>
+                <w:szCs w:val="16"/>
+              </w:rPr>
+            </w:pPr>
+          </w:p>
+        </w:tc>
+      </w:tr>
+      <w:tr>
+        <w:tc>
+          <w:tcPr>
+            <w:tcW w:w="3457" w:type="dxa"/>
+          </w:tcPr>
+          <w:p>
+            <w:pPr>
+              <w:rPr>
+                <w:sz w:val="16"/>
+                <w:szCs w:val="16"/>
+              </w:rPr>
+            </w:pPr>
+            <w:r>
+              <w:rPr>
+                <w:sz w:val="16"/>
+                <w:szCs w:val="16"/>
+              </w:rPr>
+              <w:t>cCACanvasEvent.notify.nochange</w:t>
+            </w:r>
+          </w:p>
+          <w:p>
+            <w:pPr>
+              <w:rPr>
+                <w:sz w:val="16"/>
+                <w:szCs w:val="16"/>
+              </w:rPr>
+            </w:pPr>
+            <w:r>
+              <w:rPr>
+                <w:sz w:val="16"/>
+                <w:szCs w:val="16"/>
+              </w:rPr>
+              <w:t>cCACanvasEvent.actions.grid_status</w:t>
+            </w:r>
+          </w:p>
+          <w:p>
+            <w:pPr>
+              <w:rPr>
+                <w:sz w:val="16"/>
+                <w:szCs w:val="16"/>
+              </w:rPr>
+            </w:pPr>
+            <w:r>
+              <w:rPr>
+                <w:sz w:val="16"/>
+                <w:szCs w:val="16"/>
+              </w:rPr>
+              <w:t>cCACanvasEvent.actions.set_grid</w:t>
+            </w:r>
+          </w:p>
+        </w:tc>
+        <w:tc>
+          <w:tcPr>
+            <w:tcW w:w="5610" w:type="dxa"/>
+          </w:tcPr>
+          <w:p>
+            <w:pPr>
+              <w:rPr>
+                <w:sz w:val="16"/>
+                <w:szCs w:val="16"/>
+              </w:rPr>
+            </w:pPr>
+          </w:p>
+        </w:tc>
+      </w:tr>
+      <w:tr>
+        <w:tc>
+          <w:tcPr>
+            <w:tcW w:w="3457" w:type="dxa"/>
+          </w:tcPr>
+          <w:p>
+            <w:pPr>
+              <w:rPr>
+                <w:sz w:val="16"/>
+                <w:szCs w:val="16"/>
+              </w:rPr>
+            </w:pPr>
+            <w:r>
+              <w:rPr>
+                <w:sz w:val="16"/>
+                <w:szCs w:val="16"/>
+              </w:rPr>
+              <w:t>cCAActionEvent.actions.grid_init</w:t>
+            </w:r>
+          </w:p>
+        </w:tc>
+        <w:tc>
+          <w:tcPr>
+            <w:tcW w:w="5610" w:type="dxa"/>
+          </w:tcPr>
+          <w:p>
+            <w:pPr>
+              <w:rPr>
+                <w:sz w:val="16"/>
+                <w:szCs w:val="16"/>
+              </w:rPr>
+            </w:pPr>
+            <w:r>
+              <w:rPr>
+                <w:sz w:val="16"/>
+                <w:szCs w:val="16"/>
+              </w:rPr>
+              <w:t>Initialises to a block</w:t>
+            </w:r>
+          </w:p>
+        </w:tc>
+      </w:tr>
+      <w:tr>
+        <w:tc>
+          <w:tcPr>
+            <w:tcW w:w="3457" w:type="dxa"/>
+          </w:tcPr>
+          <w:p>
+            <w:pPr>
+              <w:rPr>
+                <w:sz w:val="16"/>
+                <w:szCs w:val="16"/>
+              </w:rPr>
+            </w:pPr>
+            <w:r>
+              <w:rPr>
+                <w:sz w:val="16"/>
+                <w:szCs w:val="16"/>
+              </w:rPr>
+              <w:t>cCARuleEvent.actions.update_rule</w:t>
+            </w:r>
+          </w:p>
+        </w:tc>
+        <w:tc>
+          <w:tcPr>
+            <w:tcW w:w="5610" w:type="dxa"/>
+          </w:tcPr>
+          <w:p>
+            <w:pPr>
+              <w:rPr>
+                <w:sz w:val="16"/>
+                <w:szCs w:val="16"/>
+              </w:rPr>
+            </w:pPr>
+            <w:r>
+              <w:rPr>
+                <w:sz w:val="16"/>
+                <w:szCs w:val="16"/>
+              </w:rPr>
+              <w:t>Update rule on successful import</w:t>
+            </w:r>
+          </w:p>
+        </w:tc>
+      </w:tr>
+    </w:tbl>
+    <w:p>
+      <w:pPr>
+        <w:pStyle w:val="Heading2"/>
+      </w:pPr>
+      <w:r>
+        <w:t>CaGrid Component</w:t>
+      </w:r>
+    </w:p>
     <w:p>
       <w:pPr>
         <w:pStyle w:val="ListParagraph"/>
@@ -6319,7 +6930,7 @@
   <w:style w:type="paragraph" w:default="1" w:styleId="Normal">
     <w:name w:val="Normal"/>
     <w:qFormat/>
-    <w:rsid w:val="00DF6A73"/>
+    <w:rsid w:val="003A58BB"/>
   </w:style>
   <w:style w:type="paragraph" w:styleId="Heading1">
     <w:name w:val="heading 1"/>

</xml_diff>